<commit_message>
partial work on menu bar
</commit_message>
<xml_diff>
--- a/Movie-Review.docx
+++ b/Movie-Review.docx
@@ -245,7 +245,37 @@
         <w:pStyle w:val="ListParagraph"/>
       </w:pPr>
     </w:p>
-    <w:p/>
+    <w:p>
+      <w:pPr>
+        <w:rPr>
+          <w:b/>
+          <w:sz w:val="32"/>
+          <w:szCs w:val="32"/>
+        </w:rPr>
+      </w:pPr>
+      <w:r>
+        <w:rPr>
+          <w:b/>
+          <w:sz w:val="32"/>
+          <w:szCs w:val="32"/>
+        </w:rPr>
+        <w:t>Tools</w:t>
+      </w:r>
+    </w:p>
+    <w:p>
+      <w:r>
+        <w:t>Angular 2</w:t>
+      </w:r>
+    </w:p>
+    <w:p>
+      <w:r>
+        <w:t>Bootstrap 4.1.1</w:t>
+      </w:r>
+    </w:p>
+    <w:p>
+      <w:bookmarkStart w:id="0" w:name="_GoBack"/>
+      <w:bookmarkEnd w:id="0"/>
+    </w:p>
     <w:p>
       <w:pPr>
         <w:rPr>
@@ -332,6 +362,9 @@
           <w:ilvl w:val="0"/>
           <w:numId w:val="5"/>
         </w:numPr>
+        <w:rPr>
+          <w:u w:val="single"/>
+        </w:rPr>
       </w:pPr>
       <w:r>
         <w:t>Menu grid -</w:t>
@@ -342,8 +375,15 @@
       <w:r>
         <w:t xml:space="preserve"> (yet to decide)</w:t>
       </w:r>
-      <w:bookmarkStart w:id="0" w:name="_GoBack"/>
-      <w:bookmarkEnd w:id="0"/>
+      <w:r>
+        <w:t xml:space="preserve"> – bootstrap </w:t>
+      </w:r>
+      <w:r>
+        <w:rPr>
+          <w:u w:val="single"/>
+        </w:rPr>
+        <w:t xml:space="preserve">Fixed Navigation Bar </w:t>
+      </w:r>
     </w:p>
     <w:p>
       <w:pPr>
@@ -360,13 +400,7 @@
         <w:t xml:space="preserve">-   </w:t>
       </w:r>
       <w:r>
-        <w:t>(</w:t>
-      </w:r>
-      <w:r>
-        <w:t>just a placeholder</w:t>
-      </w:r>
-      <w:r>
-        <w:t>)</w:t>
+        <w:t>(just a placeholder)</w:t>
       </w:r>
     </w:p>
     <w:p>

</xml_diff>